<commit_message>
add git tutorial part 8 my experience in github
</commit_message>
<xml_diff>
--- a/NiangAbdoulayeGitTutorial-12-01-2019.docx
+++ b/NiangAbdoulayeGitTutorial-12-01-2019.docx
@@ -412,21 +412,21 @@
         </w:tblBorders>
         <w:tblCellMar>
           <w:top w:w="55" w:type="dxa"/>
-          <w:left w:w="53" w:type="dxa"/>
+          <w:left w:w="52" w:type="dxa"/>
           <w:bottom w:w="55" w:type="dxa"/>
           <w:right w:w="55" w:type="dxa"/>
         </w:tblCellMar>
       </w:tblPr>
       <w:tblGrid>
-        <w:gridCol w:w="2209"/>
+        <w:gridCol w:w="2208"/>
         <w:gridCol w:w="2040"/>
-        <w:gridCol w:w="1931"/>
+        <w:gridCol w:w="1932"/>
       </w:tblGrid>
       <w:tr>
         <w:trPr/>
         <w:tc>
           <w:tcPr>
-            <w:tcW w:w="2209" w:type="dxa"/>
+            <w:tcW w:w="2208" w:type="dxa"/>
             <w:tcBorders>
               <w:top w:val="single" w:sz="2" w:space="0" w:color="000000"/>
               <w:left w:val="single" w:sz="2" w:space="0" w:color="000000"/>
@@ -472,7 +472,7 @@
         </w:tc>
         <w:tc>
           <w:tcPr>
-            <w:tcW w:w="1931" w:type="dxa"/>
+            <w:tcW w:w="1932" w:type="dxa"/>
             <w:tcBorders>
               <w:top w:val="single" w:sz="2" w:space="0" w:color="000000"/>
               <w:left w:val="single" w:sz="2" w:space="0" w:color="000000"/>
@@ -500,7 +500,7 @@
         <w:trPr/>
         <w:tc>
           <w:tcPr>
-            <w:tcW w:w="2209" w:type="dxa"/>
+            <w:tcW w:w="2208" w:type="dxa"/>
             <w:tcBorders>
               <w:top w:val="single" w:sz="2" w:space="0" w:color="000000"/>
               <w:left w:val="single" w:sz="2" w:space="0" w:color="000000"/>
@@ -545,7 +545,7 @@
         </w:tc>
         <w:tc>
           <w:tcPr>
-            <w:tcW w:w="1931" w:type="dxa"/>
+            <w:tcW w:w="1932" w:type="dxa"/>
             <w:tcBorders>
               <w:top w:val="single" w:sz="2" w:space="0" w:color="000000"/>
               <w:left w:val="single" w:sz="2" w:space="0" w:color="000000"/>
@@ -576,7 +576,7 @@
         <w:trPr/>
         <w:tc>
           <w:tcPr>
-            <w:tcW w:w="2209" w:type="dxa"/>
+            <w:tcW w:w="2208" w:type="dxa"/>
             <w:tcBorders>
               <w:top w:val="single" w:sz="2" w:space="0" w:color="000000"/>
               <w:left w:val="single" w:sz="2" w:space="0" w:color="000000"/>
@@ -621,7 +621,7 @@
         </w:tc>
         <w:tc>
           <w:tcPr>
-            <w:tcW w:w="1931" w:type="dxa"/>
+            <w:tcW w:w="1932" w:type="dxa"/>
             <w:tcBorders>
               <w:top w:val="single" w:sz="2" w:space="0" w:color="000000"/>
               <w:left w:val="single" w:sz="2" w:space="0" w:color="000000"/>
@@ -652,7 +652,7 @@
         <w:trPr/>
         <w:tc>
           <w:tcPr>
-            <w:tcW w:w="2209" w:type="dxa"/>
+            <w:tcW w:w="2208" w:type="dxa"/>
             <w:tcBorders>
               <w:top w:val="single" w:sz="2" w:space="0" w:color="000000"/>
               <w:left w:val="single" w:sz="2" w:space="0" w:color="000000"/>
@@ -701,7 +701,7 @@
         </w:tc>
         <w:tc>
           <w:tcPr>
-            <w:tcW w:w="1931" w:type="dxa"/>
+            <w:tcW w:w="1932" w:type="dxa"/>
             <w:tcBorders>
               <w:top w:val="single" w:sz="2" w:space="0" w:color="000000"/>
               <w:left w:val="single" w:sz="2" w:space="0" w:color="000000"/>
@@ -732,7 +732,7 @@
         <w:trPr/>
         <w:tc>
           <w:tcPr>
-            <w:tcW w:w="2209" w:type="dxa"/>
+            <w:tcW w:w="2208" w:type="dxa"/>
             <w:tcBorders>
               <w:top w:val="single" w:sz="2" w:space="0" w:color="000000"/>
               <w:left w:val="single" w:sz="2" w:space="0" w:color="000000"/>
@@ -781,7 +781,7 @@
         </w:tc>
         <w:tc>
           <w:tcPr>
-            <w:tcW w:w="1931" w:type="dxa"/>
+            <w:tcW w:w="1932" w:type="dxa"/>
             <w:tcBorders>
               <w:top w:val="single" w:sz="2" w:space="0" w:color="000000"/>
               <w:left w:val="single" w:sz="2" w:space="0" w:color="000000"/>
@@ -877,26 +877,6 @@
     </w:p>
     <w:p>
       <w:pPr>
-        <w:pStyle w:val="Normal"/>
-        <w:spacing w:lineRule="auto" w:line="360"/>
-        <w:ind w:left="0" w:hanging="0"/>
-        <w:jc w:val="both"/>
-        <w:rPr/>
-      </w:pPr>
-      <w:r>
-        <w:rPr>
-          <w:rFonts w:cs="Times New Roman" w:ascii="Times New Roman" w:hAnsi="Times New Roman"/>
-          <w:b w:val="false"/>
-          <w:bCs w:val="false"/>
-          <w:sz w:val="24"/>
-          <w:szCs w:val="24"/>
-          <w:u w:val="none"/>
-        </w:rPr>
-        <w:t xml:space="preserve">Enfin sa première place parmi les hébergeurs de gestion de versions. Ce qui fait qu’il y à une forte communauté et plein de repository qui pourrait servir tout développeur.  </w:t>
-      </w:r>
-    </w:p>
-    <w:p>
-      <w:pPr>
         <w:sectPr>
           <w:type w:val="nextPage"/>
           <w:pgSz w:w="11906" w:h="16838"/>
@@ -904,23 +884,24 @@
           <w:pgNumType w:fmt="decimal"/>
           <w:formProt w:val="false"/>
           <w:textDirection w:val="lrTb"/>
+          <w:docGrid w:type="default" w:linePitch="100" w:charSpace="0"/>
         </w:sectPr>
         <w:pStyle w:val="Normal"/>
         <w:spacing w:lineRule="auto" w:line="360"/>
         <w:ind w:left="0" w:hanging="0"/>
         <w:jc w:val="both"/>
-        <w:rPr>
-          <w:rFonts w:ascii="Times New Roman" w:hAnsi="Times New Roman" w:cs="Times New Roman"/>
-          <w:b w:val="false"/>
+        <w:rPr/>
+      </w:pPr>
+      <w:r>
+        <w:rPr>
+          <w:rFonts w:cs="Times New Roman" w:ascii="Times New Roman" w:hAnsi="Times New Roman"/>
           <w:b w:val="false"/>
           <w:bCs w:val="false"/>
           <w:sz w:val="24"/>
           <w:szCs w:val="24"/>
           <w:u w:val="none"/>
         </w:rPr>
-      </w:pPr>
-      <w:r>
-        <w:rPr/>
+        <w:t xml:space="preserve">Enfin sa première place parmi les hébergeurs de gestion de versions. Ce qui fait qu’il y à une forte communauté et plein de repository qui pourrait servir tout développeur.  </w:t>
       </w:r>
     </w:p>
     <w:p>
@@ -1474,7 +1455,14 @@
         </w:rPr>
       </w:pPr>
       <w:r>
-        <w:rPr/>
+        <w:rPr>
+          <w:rFonts w:cs="Times New Roman" w:ascii="Times New Roman" w:hAnsi="Times New Roman"/>
+          <w:b/>
+          <w:bCs/>
+          <w:sz w:val="24"/>
+          <w:szCs w:val="24"/>
+          <w:u w:val="single"/>
+        </w:rPr>
       </w:r>
     </w:p>
     <w:p>
@@ -1506,15 +1494,7 @@
       </w:pPr>
       <w:r>
         <w:rPr/>
-        <w:t xml:space="preserve">1. fork </w:t>
-      </w:r>
-      <w:r>
-        <w:rPr/>
-        <w:t>du</w:t>
-      </w:r>
-      <w:r>
-        <w:rPr/>
-        <w:t xml:space="preserve"> projet depuis : </w:t>
+        <w:t xml:space="preserve">1. fork du projet depuis : </w:t>
       </w:r>
       <w:hyperlink r:id="rId6">
         <w:r>
@@ -1546,10 +1526,10 @@
           <wp:anchor behindDoc="0" distT="0" distB="0" distL="0" distR="0" simplePos="0" locked="0" layoutInCell="1" allowOverlap="1" relativeHeight="2">
             <wp:simplePos x="0" y="0"/>
             <wp:positionH relativeFrom="column">
-              <wp:align>center</wp:align>
+              <wp:posOffset>31750</wp:posOffset>
             </wp:positionH>
             <wp:positionV relativeFrom="paragraph">
-              <wp:posOffset>635</wp:posOffset>
+              <wp:posOffset>172085</wp:posOffset>
             </wp:positionV>
             <wp:extent cx="6120130" cy="2359025"/>
             <wp:effectExtent l="0" t="0" r="0" b="0"/>
@@ -1626,7 +1606,15 @@
         </w:rPr>
       </w:pPr>
       <w:r>
-        <w:rPr/>
+        <w:rPr>
+          <w:rFonts w:cs="Times New Roman" w:ascii="Times New Roman" w:hAnsi="Times New Roman"/>
+          <w:b w:val="false"/>
+          <w:bCs w:val="false"/>
+          <w:color w:val="000000"/>
+          <w:sz w:val="24"/>
+          <w:szCs w:val="24"/>
+          <w:u w:val="none"/>
+        </w:rPr>
       </w:r>
     </w:p>
     <w:p>
@@ -1653,7 +1641,15 @@
         </w:rPr>
       </w:pPr>
       <w:r>
-        <w:rPr/>
+        <w:rPr>
+          <w:rFonts w:cs="Times New Roman" w:ascii="Times New Roman" w:hAnsi="Times New Roman"/>
+          <w:b w:val="false"/>
+          <w:bCs w:val="false"/>
+          <w:color w:val="000000"/>
+          <w:sz w:val="24"/>
+          <w:szCs w:val="24"/>
+          <w:u w:val="none"/>
+        </w:rPr>
       </w:r>
     </w:p>
     <w:p>
@@ -1680,7 +1676,15 @@
         </w:rPr>
       </w:pPr>
       <w:r>
-        <w:rPr/>
+        <w:rPr>
+          <w:rFonts w:cs="Times New Roman" w:ascii="Times New Roman" w:hAnsi="Times New Roman"/>
+          <w:b w:val="false"/>
+          <w:bCs w:val="false"/>
+          <w:color w:val="000000"/>
+          <w:sz w:val="24"/>
+          <w:szCs w:val="24"/>
+          <w:u w:val="none"/>
+        </w:rPr>
       </w:r>
     </w:p>
     <w:p>
@@ -1707,7 +1711,15 @@
         </w:rPr>
       </w:pPr>
       <w:r>
-        <w:rPr/>
+        <w:rPr>
+          <w:rFonts w:cs="Times New Roman" w:ascii="Times New Roman" w:hAnsi="Times New Roman"/>
+          <w:b w:val="false"/>
+          <w:bCs w:val="false"/>
+          <w:color w:val="000000"/>
+          <w:sz w:val="24"/>
+          <w:szCs w:val="24"/>
+          <w:u w:val="none"/>
+        </w:rPr>
       </w:r>
     </w:p>
     <w:p>
@@ -1734,7 +1746,15 @@
         </w:rPr>
       </w:pPr>
       <w:r>
-        <w:rPr/>
+        <w:rPr>
+          <w:rFonts w:cs="Times New Roman" w:ascii="Times New Roman" w:hAnsi="Times New Roman"/>
+          <w:b w:val="false"/>
+          <w:bCs w:val="false"/>
+          <w:color w:val="000000"/>
+          <w:sz w:val="24"/>
+          <w:szCs w:val="24"/>
+          <w:u w:val="none"/>
+        </w:rPr>
       </w:r>
     </w:p>
     <w:p>
@@ -1761,7 +1781,15 @@
         </w:rPr>
       </w:pPr>
       <w:r>
-        <w:rPr/>
+        <w:rPr>
+          <w:rFonts w:cs="Times New Roman" w:ascii="Times New Roman" w:hAnsi="Times New Roman"/>
+          <w:b w:val="false"/>
+          <w:bCs w:val="false"/>
+          <w:color w:val="000000"/>
+          <w:sz w:val="24"/>
+          <w:szCs w:val="24"/>
+          <w:u w:val="none"/>
+        </w:rPr>
       </w:r>
     </w:p>
     <w:p>
@@ -1788,27 +1816,42 @@
         </w:rPr>
       </w:pPr>
       <w:r>
-        <w:rPr/>
-      </w:r>
-    </w:p>
-    <w:p>
-      <w:pPr>
-        <w:pStyle w:val="Normal"/>
-        <w:spacing w:lineRule="auto" w:line="276"/>
-        <w:jc w:val="both"/>
-        <w:rPr/>
-      </w:pPr>
-      <w:r>
+        <w:rPr>
+          <w:rFonts w:cs="Times New Roman" w:ascii="Times New Roman" w:hAnsi="Times New Roman"/>
+          <w:b w:val="false"/>
+          <w:bCs w:val="false"/>
+          <w:color w:val="000000"/>
+          <w:sz w:val="24"/>
+          <w:szCs w:val="24"/>
+          <w:u w:val="none"/>
+        </w:rPr>
+      </w:r>
+    </w:p>
+    <w:p>
+      <w:pPr>
+        <w:pStyle w:val="Normal"/>
+        <w:spacing w:lineRule="auto" w:line="276"/>
+        <w:jc w:val="both"/>
         <w:rPr>
           <w:rStyle w:val="LienInternet"/>
-          <w:rFonts w:cs="Times New Roman" w:ascii="Times New Roman" w:hAnsi="Times New Roman"/>
-          <w:color w:val="000000"/>
-          <w:sz w:val="24"/>
-          <w:szCs w:val="24"/>
-          <w:u w:val="none"/>
-        </w:rPr>
-        <w:t>2. clon</w:t>
-      </w:r>
+          <w:rFonts w:ascii="Times New Roman" w:hAnsi="Times New Roman" w:cs="Times New Roman"/>
+          <w:color w:val="000000"/>
+          <w:sz w:val="24"/>
+          <w:szCs w:val="24"/>
+          <w:u w:val="none"/>
+        </w:rPr>
+      </w:pPr>
+      <w:r>
+        <w:rPr/>
+      </w:r>
+    </w:p>
+    <w:p>
+      <w:pPr>
+        <w:pStyle w:val="Normal"/>
+        <w:spacing w:lineRule="auto" w:line="276"/>
+        <w:jc w:val="both"/>
+        <w:rPr/>
+      </w:pPr>
       <w:r>
         <w:rPr>
           <w:rStyle w:val="LienInternet"/>
@@ -1818,40 +1861,31 @@
           <w:szCs w:val="24"/>
           <w:u w:val="none"/>
         </w:rPr>
-        <w:t>age</w:t>
-      </w:r>
-      <w:r>
+        <w:t>2. clonage du projet dans notre répertoire local</w:t>
+      </w:r>
+    </w:p>
+    <w:p>
+      <w:pPr>
+        <w:pStyle w:val="Normal"/>
+        <w:spacing w:lineRule="auto" w:line="276"/>
+        <w:jc w:val="both"/>
         <w:rPr>
           <w:rStyle w:val="LienInternet"/>
-          <w:rFonts w:cs="Times New Roman" w:ascii="Times New Roman" w:hAnsi="Times New Roman"/>
-          <w:color w:val="000000"/>
-          <w:sz w:val="24"/>
-          <w:szCs w:val="24"/>
-          <w:u w:val="none"/>
-        </w:rPr>
-        <w:t xml:space="preserve"> </w:t>
-      </w:r>
-      <w:r>
-        <w:rPr>
-          <w:rStyle w:val="LienInternet"/>
-          <w:rFonts w:cs="Times New Roman" w:ascii="Times New Roman" w:hAnsi="Times New Roman"/>
-          <w:color w:val="000000"/>
-          <w:sz w:val="24"/>
-          <w:szCs w:val="24"/>
-          <w:u w:val="none"/>
-        </w:rPr>
-        <w:t>du</w:t>
-      </w:r>
-      <w:r>
-        <w:rPr>
-          <w:rStyle w:val="LienInternet"/>
-          <w:rFonts w:cs="Times New Roman" w:ascii="Times New Roman" w:hAnsi="Times New Roman"/>
-          <w:color w:val="000000"/>
-          <w:sz w:val="24"/>
-          <w:szCs w:val="24"/>
-          <w:u w:val="none"/>
-        </w:rPr>
-        <w:t xml:space="preserve"> projet dans notre répertoire local</w:t>
+          <w:rFonts w:ascii="Times New Roman" w:hAnsi="Times New Roman" w:cs="Times New Roman"/>
+          <w:color w:val="000000"/>
+          <w:sz w:val="24"/>
+          <w:szCs w:val="24"/>
+          <w:u w:val="none"/>
+        </w:rPr>
+      </w:pPr>
+      <w:r>
+        <w:rPr>
+          <w:rFonts w:cs="Times New Roman" w:ascii="Times New Roman" w:hAnsi="Times New Roman"/>
+          <w:color w:val="000000"/>
+          <w:sz w:val="24"/>
+          <w:szCs w:val="24"/>
+          <w:u w:val="none"/>
+        </w:rPr>
       </w:r>
     </w:p>
     <w:p>
@@ -1928,40 +1962,186 @@
         <w:pStyle w:val="Normal"/>
         <w:spacing w:lineRule="auto" w:line="276"/>
         <w:jc w:val="both"/>
-        <w:rPr/>
-      </w:pPr>
-      <w:r>
         <w:rPr>
           <w:rStyle w:val="LienInternet"/>
-          <w:rFonts w:cs="Times New Roman" w:ascii="Times New Roman" w:hAnsi="Times New Roman"/>
-          <w:color w:val="000000"/>
-          <w:sz w:val="24"/>
-          <w:szCs w:val="24"/>
-          <w:u w:val="none"/>
-        </w:rPr>
-        <w:t>3. cré</w:t>
-      </w:r>
-      <w:r>
+          <w:rFonts w:ascii="Times New Roman" w:hAnsi="Times New Roman" w:cs="Times New Roman"/>
+          <w:color w:val="000000"/>
+          <w:sz w:val="24"/>
+          <w:szCs w:val="24"/>
+          <w:u w:val="none"/>
+        </w:rPr>
+      </w:pPr>
+      <w:r>
+        <w:rPr/>
+      </w:r>
+    </w:p>
+    <w:p>
+      <w:pPr>
+        <w:pStyle w:val="Normal"/>
+        <w:spacing w:lineRule="auto" w:line="276"/>
+        <w:jc w:val="both"/>
         <w:rPr>
           <w:rStyle w:val="LienInternet"/>
-          <w:rFonts w:cs="Times New Roman" w:ascii="Times New Roman" w:hAnsi="Times New Roman"/>
-          <w:color w:val="000000"/>
-          <w:sz w:val="24"/>
-          <w:szCs w:val="24"/>
-          <w:u w:val="none"/>
-        </w:rPr>
-        <w:t>ation de</w:t>
-      </w:r>
-      <w:r>
+          <w:rFonts w:ascii="Times New Roman" w:hAnsi="Times New Roman" w:cs="Times New Roman"/>
+          <w:color w:val="000000"/>
+          <w:sz w:val="24"/>
+          <w:szCs w:val="24"/>
+          <w:u w:val="none"/>
+        </w:rPr>
+      </w:pPr>
+      <w:r>
+        <w:rPr/>
+      </w:r>
+    </w:p>
+    <w:p>
+      <w:pPr>
+        <w:pStyle w:val="Normal"/>
+        <w:spacing w:lineRule="auto" w:line="276"/>
+        <w:jc w:val="both"/>
         <w:rPr>
           <w:rStyle w:val="LienInternet"/>
-          <w:rFonts w:cs="Times New Roman" w:ascii="Times New Roman" w:hAnsi="Times New Roman"/>
-          <w:color w:val="000000"/>
-          <w:sz w:val="24"/>
-          <w:szCs w:val="24"/>
-          <w:u w:val="none"/>
-        </w:rPr>
-        <w:t xml:space="preserve"> notre branch de travail</w:t>
+          <w:rFonts w:ascii="Times New Roman" w:hAnsi="Times New Roman" w:cs="Times New Roman"/>
+          <w:color w:val="000000"/>
+          <w:sz w:val="24"/>
+          <w:szCs w:val="24"/>
+          <w:u w:val="none"/>
+        </w:rPr>
+      </w:pPr>
+      <w:r>
+        <w:rPr/>
+      </w:r>
+    </w:p>
+    <w:p>
+      <w:pPr>
+        <w:pStyle w:val="Normal"/>
+        <w:spacing w:lineRule="auto" w:line="276"/>
+        <w:jc w:val="both"/>
+        <w:rPr>
+          <w:rStyle w:val="LienInternet"/>
+          <w:rFonts w:ascii="Times New Roman" w:hAnsi="Times New Roman" w:cs="Times New Roman"/>
+          <w:color w:val="000000"/>
+          <w:sz w:val="24"/>
+          <w:szCs w:val="24"/>
+          <w:u w:val="none"/>
+        </w:rPr>
+      </w:pPr>
+      <w:r>
+        <w:rPr/>
+      </w:r>
+    </w:p>
+    <w:p>
+      <w:pPr>
+        <w:pStyle w:val="Normal"/>
+        <w:spacing w:lineRule="auto" w:line="276"/>
+        <w:jc w:val="both"/>
+        <w:rPr>
+          <w:rStyle w:val="LienInternet"/>
+          <w:rFonts w:ascii="Times New Roman" w:hAnsi="Times New Roman" w:cs="Times New Roman"/>
+          <w:color w:val="000000"/>
+          <w:sz w:val="24"/>
+          <w:szCs w:val="24"/>
+          <w:u w:val="none"/>
+        </w:rPr>
+      </w:pPr>
+      <w:r>
+        <w:rPr/>
+      </w:r>
+    </w:p>
+    <w:p>
+      <w:pPr>
+        <w:pStyle w:val="Normal"/>
+        <w:spacing w:lineRule="auto" w:line="276"/>
+        <w:jc w:val="both"/>
+        <w:rPr>
+          <w:rStyle w:val="LienInternet"/>
+          <w:rFonts w:ascii="Times New Roman" w:hAnsi="Times New Roman" w:cs="Times New Roman"/>
+          <w:color w:val="000000"/>
+          <w:sz w:val="24"/>
+          <w:szCs w:val="24"/>
+          <w:u w:val="none"/>
+        </w:rPr>
+      </w:pPr>
+      <w:r>
+        <w:rPr/>
+      </w:r>
+    </w:p>
+    <w:p>
+      <w:pPr>
+        <w:pStyle w:val="Normal"/>
+        <w:spacing w:lineRule="auto" w:line="276"/>
+        <w:jc w:val="both"/>
+        <w:rPr>
+          <w:rStyle w:val="LienInternet"/>
+          <w:rFonts w:ascii="Times New Roman" w:hAnsi="Times New Roman" w:cs="Times New Roman"/>
+          <w:color w:val="000000"/>
+          <w:sz w:val="24"/>
+          <w:szCs w:val="24"/>
+          <w:u w:val="none"/>
+        </w:rPr>
+      </w:pPr>
+      <w:r>
+        <w:rPr/>
+      </w:r>
+    </w:p>
+    <w:p>
+      <w:pPr>
+        <w:pStyle w:val="Normal"/>
+        <w:spacing w:lineRule="auto" w:line="276"/>
+        <w:jc w:val="both"/>
+        <w:rPr>
+          <w:rStyle w:val="LienInternet"/>
+          <w:rFonts w:ascii="Times New Roman" w:hAnsi="Times New Roman" w:cs="Times New Roman"/>
+          <w:color w:val="000000"/>
+          <w:sz w:val="24"/>
+          <w:szCs w:val="24"/>
+          <w:u w:val="none"/>
+        </w:rPr>
+      </w:pPr>
+      <w:r>
+        <w:rPr/>
+      </w:r>
+    </w:p>
+    <w:p>
+      <w:pPr>
+        <w:pStyle w:val="Normal"/>
+        <w:spacing w:lineRule="auto" w:line="276"/>
+        <w:jc w:val="both"/>
+        <w:rPr/>
+      </w:pPr>
+      <w:r>
+        <w:rPr>
+          <w:rStyle w:val="LienInternet"/>
+          <w:rFonts w:cs="Times New Roman" w:ascii="Times New Roman" w:hAnsi="Times New Roman"/>
+          <w:color w:val="000000"/>
+          <w:sz w:val="24"/>
+          <w:szCs w:val="24"/>
+          <w:u w:val="none"/>
+        </w:rPr>
+        <w:t>3. création de notre branch de travail</w:t>
+      </w:r>
+    </w:p>
+    <w:p>
+      <w:pPr>
+        <w:pStyle w:val="Normal"/>
+        <w:spacing w:lineRule="auto" w:line="276"/>
+        <w:jc w:val="both"/>
+        <w:rPr>
+          <w:rStyle w:val="LienInternet"/>
+          <w:rFonts w:ascii="Times New Roman" w:hAnsi="Times New Roman" w:cs="Times New Roman"/>
+          <w:color w:val="000000"/>
+          <w:sz w:val="24"/>
+          <w:szCs w:val="24"/>
+          <w:u w:val="none"/>
+        </w:rPr>
+      </w:pPr>
+      <w:r>
+        <w:rPr>
+          <w:rFonts w:cs="Times New Roman" w:ascii="Times New Roman" w:hAnsi="Times New Roman"/>
+          <w:color w:val="000000"/>
+          <w:sz w:val="24"/>
+          <w:szCs w:val="24"/>
+          <w:u w:val="none"/>
+        </w:rPr>
       </w:r>
     </w:p>
     <w:p>
@@ -2038,19 +2218,26 @@
         <w:pStyle w:val="Normal"/>
         <w:spacing w:lineRule="auto" w:line="276"/>
         <w:jc w:val="both"/>
-        <w:rPr/>
-      </w:pPr>
-      <w:r>
         <w:rPr>
           <w:rStyle w:val="LienInternet"/>
-          <w:rFonts w:cs="Times New Roman" w:ascii="Times New Roman" w:hAnsi="Times New Roman"/>
-          <w:color w:val="000000"/>
-          <w:sz w:val="24"/>
-          <w:szCs w:val="24"/>
-          <w:u w:val="none"/>
-        </w:rPr>
-        <w:t>basculement</w:t>
-      </w:r>
+          <w:rFonts w:ascii="Times New Roman" w:hAnsi="Times New Roman" w:cs="Times New Roman"/>
+          <w:color w:val="000000"/>
+          <w:sz w:val="24"/>
+          <w:szCs w:val="24"/>
+          <w:u w:val="none"/>
+        </w:rPr>
+      </w:pPr>
+      <w:r>
+        <w:rPr/>
+      </w:r>
+    </w:p>
+    <w:p>
+      <w:pPr>
+        <w:pStyle w:val="Normal"/>
+        <w:spacing w:lineRule="auto" w:line="276"/>
+        <w:jc w:val="both"/>
+        <w:rPr/>
+      </w:pPr>
       <w:r>
         <w:rPr>
           <w:rStyle w:val="LienInternet"/>
@@ -2060,29 +2247,31 @@
           <w:szCs w:val="24"/>
           <w:u w:val="none"/>
         </w:rPr>
-        <w:t xml:space="preserve"> sur </w:t>
-      </w:r>
-      <w:r>
+        <w:t>basculement sur la nouvelle branche</w:t>
+      </w:r>
+    </w:p>
+    <w:p>
+      <w:pPr>
+        <w:pStyle w:val="Normal"/>
+        <w:spacing w:lineRule="auto" w:line="276"/>
+        <w:jc w:val="both"/>
         <w:rPr>
           <w:rStyle w:val="LienInternet"/>
-          <w:rFonts w:cs="Times New Roman" w:ascii="Times New Roman" w:hAnsi="Times New Roman"/>
-          <w:color w:val="000000"/>
-          <w:sz w:val="24"/>
-          <w:szCs w:val="24"/>
-          <w:u w:val="none"/>
-        </w:rPr>
-        <w:t>la</w:t>
-      </w:r>
-      <w:r>
-        <w:rPr>
-          <w:rStyle w:val="LienInternet"/>
-          <w:rFonts w:cs="Times New Roman" w:ascii="Times New Roman" w:hAnsi="Times New Roman"/>
-          <w:color w:val="000000"/>
-          <w:sz w:val="24"/>
-          <w:szCs w:val="24"/>
-          <w:u w:val="none"/>
-        </w:rPr>
-        <w:t xml:space="preserve"> nouvelle branche</w:t>
+          <w:rFonts w:ascii="Times New Roman" w:hAnsi="Times New Roman" w:cs="Times New Roman"/>
+          <w:color w:val="000000"/>
+          <w:sz w:val="24"/>
+          <w:szCs w:val="24"/>
+          <w:u w:val="none"/>
+        </w:rPr>
+      </w:pPr>
+      <w:r>
+        <w:rPr>
+          <w:rFonts w:cs="Times New Roman" w:ascii="Times New Roman" w:hAnsi="Times New Roman"/>
+          <w:color w:val="000000"/>
+          <w:sz w:val="24"/>
+          <w:szCs w:val="24"/>
+          <w:u w:val="none"/>
+        </w:rPr>
       </w:r>
     </w:p>
     <w:p>
@@ -2159,11 +2348,83 @@
         <w:pStyle w:val="Normal"/>
         <w:spacing w:lineRule="auto" w:line="276"/>
         <w:jc w:val="both"/>
-        <w:rPr/>
-      </w:pPr>
-      <w:r>
         <w:rPr>
           <w:rStyle w:val="LienInternet"/>
+          <w:rFonts w:ascii="Times New Roman" w:hAnsi="Times New Roman" w:cs="Times New Roman"/>
+          <w:color w:val="000000"/>
+          <w:sz w:val="24"/>
+          <w:szCs w:val="24"/>
+          <w:u w:val="none"/>
+        </w:rPr>
+      </w:pPr>
+      <w:r>
+        <w:rPr/>
+      </w:r>
+    </w:p>
+    <w:p>
+      <w:pPr>
+        <w:pStyle w:val="Normal"/>
+        <w:spacing w:lineRule="auto" w:line="276"/>
+        <w:jc w:val="both"/>
+        <w:rPr>
+          <w:rStyle w:val="LienInternet"/>
+          <w:rFonts w:ascii="Times New Roman" w:hAnsi="Times New Roman" w:cs="Times New Roman"/>
+          <w:color w:val="000000"/>
+          <w:sz w:val="24"/>
+          <w:szCs w:val="24"/>
+          <w:u w:val="none"/>
+        </w:rPr>
+      </w:pPr>
+      <w:r>
+        <w:rPr/>
+      </w:r>
+    </w:p>
+    <w:p>
+      <w:pPr>
+        <w:pStyle w:val="Normal"/>
+        <w:spacing w:lineRule="auto" w:line="276"/>
+        <w:jc w:val="both"/>
+        <w:rPr>
+          <w:rStyle w:val="LienInternet"/>
+          <w:rFonts w:ascii="Times New Roman" w:hAnsi="Times New Roman" w:cs="Times New Roman"/>
+          <w:color w:val="000000"/>
+          <w:sz w:val="24"/>
+          <w:szCs w:val="24"/>
+          <w:u w:val="none"/>
+        </w:rPr>
+      </w:pPr>
+      <w:r>
+        <w:rPr/>
+      </w:r>
+    </w:p>
+    <w:p>
+      <w:pPr>
+        <w:pStyle w:val="Normal"/>
+        <w:spacing w:lineRule="auto" w:line="276"/>
+        <w:jc w:val="both"/>
+        <w:rPr>
+          <w:rStyle w:val="LienInternet"/>
+          <w:rFonts w:ascii="Times New Roman" w:hAnsi="Times New Roman" w:cs="Times New Roman"/>
+          <w:color w:val="000000"/>
+          <w:sz w:val="24"/>
+          <w:szCs w:val="24"/>
+          <w:u w:val="none"/>
+        </w:rPr>
+      </w:pPr>
+      <w:r>
+        <w:rPr/>
+      </w:r>
+    </w:p>
+    <w:p>
+      <w:pPr>
+        <w:pStyle w:val="Normal"/>
+        <w:spacing w:lineRule="auto" w:line="276"/>
+        <w:jc w:val="both"/>
+        <w:rPr/>
+      </w:pPr>
+      <w:r>
+        <w:rPr>
+          <w:rStyle w:val="LienInternet"/>
           <w:rFonts w:cs="Times New Roman" w:ascii="Times New Roman" w:hAnsi="Times New Roman"/>
           <w:color w:val="000000"/>
           <w:sz w:val="24"/>
@@ -2188,7 +2449,13 @@
         </w:rPr>
       </w:pPr>
       <w:r>
-        <w:rPr/>
+        <w:rPr>
+          <w:rFonts w:cs="Times New Roman" w:ascii="Times New Roman" w:hAnsi="Times New Roman"/>
+          <w:color w:val="000000"/>
+          <w:sz w:val="24"/>
+          <w:szCs w:val="24"/>
+          <w:u w:val="none"/>
+        </w:rPr>
       </w:r>
     </w:p>
     <w:p>
@@ -2206,7 +2473,13 @@
         </w:rPr>
       </w:pPr>
       <w:r>
-        <w:rPr/>
+        <w:rPr>
+          <w:rFonts w:cs="Times New Roman" w:ascii="Times New Roman" w:hAnsi="Times New Roman"/>
+          <w:color w:val="000000"/>
+          <w:sz w:val="24"/>
+          <w:szCs w:val="24"/>
+          <w:u w:val="none"/>
+        </w:rPr>
         <w:drawing>
           <wp:anchor behindDoc="0" distT="0" distB="0" distL="0" distR="0" simplePos="0" locked="0" layoutInCell="1" allowOverlap="1" relativeHeight="6">
             <wp:simplePos x="0" y="0"/>
@@ -2288,7 +2561,13 @@
         </w:rPr>
       </w:pPr>
       <w:r>
-        <w:rPr/>
+        <w:rPr>
+          <w:rFonts w:cs="Times New Roman" w:ascii="Times New Roman" w:hAnsi="Times New Roman"/>
+          <w:color w:val="000000"/>
+          <w:sz w:val="24"/>
+          <w:szCs w:val="24"/>
+          <w:u w:val="none"/>
+        </w:rPr>
       </w:r>
     </w:p>
     <w:p>
@@ -2306,7 +2585,13 @@
         </w:rPr>
       </w:pPr>
       <w:r>
-        <w:rPr/>
+        <w:rPr>
+          <w:rFonts w:cs="Times New Roman" w:ascii="Times New Roman" w:hAnsi="Times New Roman"/>
+          <w:color w:val="000000"/>
+          <w:sz w:val="24"/>
+          <w:szCs w:val="24"/>
+          <w:u w:val="none"/>
+        </w:rPr>
         <w:drawing>
           <wp:anchor behindDoc="0" distT="0" distB="0" distL="0" distR="0" simplePos="0" locked="0" layoutInCell="1" allowOverlap="1" relativeHeight="7">
             <wp:simplePos x="0" y="0"/>
@@ -2369,7 +2654,13 @@
         </w:rPr>
       </w:pPr>
       <w:r>
-        <w:rPr/>
+        <w:rPr>
+          <w:rFonts w:cs="Times New Roman" w:ascii="Times New Roman" w:hAnsi="Times New Roman"/>
+          <w:color w:val="000000"/>
+          <w:sz w:val="24"/>
+          <w:szCs w:val="24"/>
+          <w:u w:val="none"/>
+        </w:rPr>
       </w:r>
     </w:p>
     <w:p>
@@ -2387,37 +2678,49 @@
         </w:rPr>
       </w:pPr>
       <w:r>
-        <w:rPr/>
-      </w:r>
-    </w:p>
-    <w:p>
-      <w:pPr>
-        <w:pStyle w:val="Normal"/>
-        <w:spacing w:lineRule="auto" w:line="276"/>
-        <w:jc w:val="both"/>
-        <w:rPr/>
-      </w:pPr>
-      <w:r>
+        <w:rPr>
+          <w:rFonts w:cs="Times New Roman" w:ascii="Times New Roman" w:hAnsi="Times New Roman"/>
+          <w:color w:val="000000"/>
+          <w:sz w:val="24"/>
+          <w:szCs w:val="24"/>
+          <w:u w:val="none"/>
+        </w:rPr>
+      </w:r>
+    </w:p>
+    <w:p>
+      <w:pPr>
+        <w:pStyle w:val="Normal"/>
+        <w:spacing w:lineRule="auto" w:line="276"/>
+        <w:jc w:val="both"/>
         <w:rPr>
           <w:rStyle w:val="LienInternet"/>
-          <w:rFonts w:cs="Times New Roman" w:ascii="Times New Roman" w:hAnsi="Times New Roman"/>
-          <w:color w:val="000000"/>
-          <w:sz w:val="24"/>
-          <w:szCs w:val="24"/>
-          <w:u w:val="none"/>
-        </w:rPr>
-        <w:t>5. pull Request</w:t>
-      </w:r>
-      <w:r>
+          <w:rFonts w:ascii="Times New Roman" w:hAnsi="Times New Roman" w:cs="Times New Roman"/>
+          <w:color w:val="000000"/>
+          <w:sz w:val="24"/>
+          <w:szCs w:val="24"/>
+          <w:u w:val="none"/>
+        </w:rPr>
+      </w:pPr>
+      <w:r>
+        <w:rPr/>
+      </w:r>
+    </w:p>
+    <w:p>
+      <w:pPr>
+        <w:pStyle w:val="Normal"/>
+        <w:spacing w:lineRule="auto" w:line="276"/>
+        <w:jc w:val="both"/>
         <w:rPr>
           <w:rStyle w:val="LienInternet"/>
-          <w:rFonts w:cs="Times New Roman" w:ascii="Times New Roman" w:hAnsi="Times New Roman"/>
-          <w:color w:val="000000"/>
-          <w:sz w:val="24"/>
-          <w:szCs w:val="24"/>
-          <w:u w:val="none"/>
-        </w:rPr>
-        <w:t xml:space="preserve"> </w:t>
+          <w:rFonts w:ascii="Times New Roman" w:hAnsi="Times New Roman" w:cs="Times New Roman"/>
+          <w:color w:val="000000"/>
+          <w:sz w:val="24"/>
+          <w:szCs w:val="24"/>
+          <w:u w:val="none"/>
+        </w:rPr>
+      </w:pPr>
+      <w:r>
+        <w:rPr/>
       </w:r>
     </w:p>
     <w:p>
@@ -2446,25 +2749,119 @@
         <w:rPr>
           <w:rStyle w:val="LienInternet"/>
           <w:rFonts w:ascii="Times New Roman" w:hAnsi="Times New Roman" w:cs="Times New Roman"/>
-          <w:b w:val="false"/>
-          <w:b w:val="false"/>
-          <w:bCs w:val="false"/>
-          <w:color w:val="000000"/>
-          <w:sz w:val="24"/>
-          <w:szCs w:val="24"/>
-          <w:u w:val="none"/>
-        </w:rPr>
-      </w:pPr>
-      <w:r>
-        <w:rPr/>
+          <w:color w:val="000000"/>
+          <w:sz w:val="24"/>
+          <w:szCs w:val="24"/>
+          <w:u w:val="none"/>
+        </w:rPr>
+      </w:pPr>
+      <w:r>
+        <w:rPr/>
+      </w:r>
+    </w:p>
+    <w:p>
+      <w:pPr>
+        <w:pStyle w:val="Normal"/>
+        <w:spacing w:lineRule="auto" w:line="276"/>
+        <w:jc w:val="both"/>
+        <w:rPr>
+          <w:rStyle w:val="LienInternet"/>
+          <w:rFonts w:ascii="Times New Roman" w:hAnsi="Times New Roman" w:cs="Times New Roman"/>
+          <w:color w:val="000000"/>
+          <w:sz w:val="24"/>
+          <w:szCs w:val="24"/>
+          <w:u w:val="none"/>
+        </w:rPr>
+      </w:pPr>
+      <w:r>
+        <w:rPr/>
+      </w:r>
+    </w:p>
+    <w:p>
+      <w:pPr>
+        <w:pStyle w:val="Normal"/>
+        <w:spacing w:lineRule="auto" w:line="276"/>
+        <w:jc w:val="both"/>
+        <w:rPr>
+          <w:rStyle w:val="LienInternet"/>
+          <w:rFonts w:ascii="Times New Roman" w:hAnsi="Times New Roman" w:cs="Times New Roman"/>
+          <w:color w:val="000000"/>
+          <w:sz w:val="24"/>
+          <w:szCs w:val="24"/>
+          <w:u w:val="none"/>
+        </w:rPr>
+      </w:pPr>
+      <w:r>
+        <w:rPr/>
+      </w:r>
+    </w:p>
+    <w:p>
+      <w:pPr>
+        <w:pStyle w:val="Normal"/>
+        <w:spacing w:lineRule="auto" w:line="276"/>
+        <w:jc w:val="both"/>
+        <w:rPr>
+          <w:rStyle w:val="LienInternet"/>
+          <w:rFonts w:ascii="Times New Roman" w:hAnsi="Times New Roman" w:cs="Times New Roman"/>
+          <w:color w:val="000000"/>
+          <w:sz w:val="24"/>
+          <w:szCs w:val="24"/>
+          <w:u w:val="none"/>
+        </w:rPr>
+      </w:pPr>
+      <w:r>
+        <w:rPr/>
+      </w:r>
+    </w:p>
+    <w:p>
+      <w:pPr>
+        <w:pStyle w:val="Normal"/>
+        <w:spacing w:lineRule="auto" w:line="276"/>
+        <w:jc w:val="both"/>
+        <w:rPr/>
+      </w:pPr>
+      <w:r>
+        <w:rPr>
+          <w:rStyle w:val="LienInternet"/>
+          <w:rFonts w:cs="Times New Roman" w:ascii="Times New Roman" w:hAnsi="Times New Roman"/>
+          <w:color w:val="000000"/>
+          <w:sz w:val="24"/>
+          <w:szCs w:val="24"/>
+          <w:u w:val="none"/>
+        </w:rPr>
+        <w:t xml:space="preserve">5. pull Request </w:t>
+      </w:r>
+    </w:p>
+    <w:p>
+      <w:pPr>
+        <w:pStyle w:val="Normal"/>
+        <w:spacing w:lineRule="auto" w:line="276"/>
+        <w:jc w:val="both"/>
+        <w:rPr>
+          <w:rStyle w:val="LienInternet"/>
+          <w:rFonts w:ascii="Times New Roman" w:hAnsi="Times New Roman" w:cs="Times New Roman"/>
+          <w:color w:val="000000"/>
+          <w:sz w:val="24"/>
+          <w:szCs w:val="24"/>
+          <w:u w:val="none"/>
+        </w:rPr>
+      </w:pPr>
+      <w:r>
+        <w:rPr>
+          <w:rFonts w:cs="Times New Roman" w:ascii="Times New Roman" w:hAnsi="Times New Roman"/>
+          <w:color w:val="000000"/>
+          <w:sz w:val="24"/>
+          <w:szCs w:val="24"/>
+          <w:u w:val="none"/>
+        </w:rPr>
         <w:drawing>
           <wp:anchor behindDoc="0" distT="0" distB="0" distL="0" distR="0" simplePos="0" locked="0" layoutInCell="1" allowOverlap="1" relativeHeight="8">
             <wp:simplePos x="0" y="0"/>
             <wp:positionH relativeFrom="column">
-              <wp:align>center</wp:align>
+              <wp:posOffset>247015</wp:posOffset>
             </wp:positionH>
             <wp:positionV relativeFrom="paragraph">
-              <wp:posOffset>635</wp:posOffset>
+              <wp:posOffset>49530</wp:posOffset>
             </wp:positionV>
             <wp:extent cx="5474335" cy="1665605"/>
             <wp:effectExtent l="0" t="0" r="0" b="0"/>
@@ -2504,6 +2901,188 @@
         </w:drawing>
       </w:r>
     </w:p>
+    <w:p>
+      <w:pPr>
+        <w:pStyle w:val="Normal"/>
+        <w:spacing w:lineRule="auto" w:line="276"/>
+        <w:jc w:val="both"/>
+        <w:rPr/>
+      </w:pPr>
+      <w:r>
+        <w:rPr/>
+      </w:r>
+    </w:p>
+    <w:p>
+      <w:pPr>
+        <w:pStyle w:val="Normal"/>
+        <w:spacing w:lineRule="auto" w:line="276"/>
+        <w:jc w:val="both"/>
+        <w:rPr/>
+      </w:pPr>
+      <w:r>
+        <w:rPr/>
+      </w:r>
+    </w:p>
+    <w:p>
+      <w:pPr>
+        <w:pStyle w:val="Normal"/>
+        <w:spacing w:lineRule="auto" w:line="276"/>
+        <w:jc w:val="both"/>
+        <w:rPr/>
+      </w:pPr>
+      <w:r>
+        <w:rPr/>
+      </w:r>
+    </w:p>
+    <w:p>
+      <w:pPr>
+        <w:pStyle w:val="Normal"/>
+        <w:spacing w:lineRule="auto" w:line="276"/>
+        <w:jc w:val="both"/>
+        <w:rPr/>
+      </w:pPr>
+      <w:r>
+        <w:rPr/>
+      </w:r>
+    </w:p>
+    <w:p>
+      <w:pPr>
+        <w:pStyle w:val="Normal"/>
+        <w:spacing w:lineRule="auto" w:line="276"/>
+        <w:jc w:val="both"/>
+        <w:rPr/>
+      </w:pPr>
+      <w:r>
+        <w:rPr/>
+      </w:r>
+    </w:p>
+    <w:p>
+      <w:pPr>
+        <w:pStyle w:val="Normal"/>
+        <w:spacing w:lineRule="auto" w:line="276"/>
+        <w:jc w:val="both"/>
+        <w:rPr/>
+      </w:pPr>
+      <w:r>
+        <w:rPr/>
+      </w:r>
+    </w:p>
+    <w:p>
+      <w:pPr>
+        <w:pStyle w:val="Normal"/>
+        <w:spacing w:lineRule="auto" w:line="276"/>
+        <w:jc w:val="both"/>
+        <w:rPr/>
+      </w:pPr>
+      <w:r>
+        <w:rPr/>
+      </w:r>
+    </w:p>
+    <w:p>
+      <w:pPr>
+        <w:pStyle w:val="Normal"/>
+        <w:spacing w:lineRule="auto" w:line="276"/>
+        <w:jc w:val="both"/>
+        <w:rPr/>
+      </w:pPr>
+      <w:r>
+        <w:rPr/>
+      </w:r>
+    </w:p>
+    <w:p>
+      <w:pPr>
+        <w:pStyle w:val="Normal"/>
+        <w:spacing w:lineRule="auto" w:line="276"/>
+        <w:jc w:val="both"/>
+        <w:rPr/>
+      </w:pPr>
+      <w:r>
+        <w:rPr/>
+      </w:r>
+    </w:p>
+    <w:p>
+      <w:pPr>
+        <w:pStyle w:val="Normal"/>
+        <w:spacing w:lineRule="auto" w:line="276"/>
+        <w:jc w:val="both"/>
+        <w:rPr/>
+      </w:pPr>
+      <w:r>
+        <w:rPr/>
+      </w:r>
+    </w:p>
+    <w:p>
+      <w:pPr>
+        <w:pStyle w:val="Normal"/>
+        <w:spacing w:lineRule="auto" w:line="276"/>
+        <w:jc w:val="both"/>
+        <w:rPr/>
+      </w:pPr>
+      <w:r>
+        <w:rPr/>
+        <w:t xml:space="preserve">Part 8 </w:t>
+      </w:r>
+    </w:p>
+    <w:p>
+      <w:pPr>
+        <w:pStyle w:val="Normal"/>
+        <w:spacing w:lineRule="auto" w:line="276"/>
+        <w:jc w:val="both"/>
+        <w:rPr/>
+      </w:pPr>
+      <w:r>
+        <w:rPr/>
+        <w:t xml:space="preserve"> </w:t>
+      </w:r>
+      <w:r>
+        <w:rPr/>
+        <w:t>experience 1an et demi.</w:t>
+      </w:r>
+    </w:p>
+    <w:p>
+      <w:pPr>
+        <w:pStyle w:val="Normal"/>
+        <w:spacing w:lineRule="auto" w:line="276"/>
+        <w:jc w:val="both"/>
+        <w:rPr/>
+      </w:pPr>
+      <w:r>
+        <w:rPr/>
+        <w:t xml:space="preserve">github m’a beaucoup aidé dans la vie parce qu’avant sa découverte j’avais des soucis de perdre mes codes . La clarté des commentaires me sert à réviser directement </w:t>
+      </w:r>
+      <w:r>
+        <w:rPr/>
+        <w:t>à</w:t>
+      </w:r>
+      <w:r>
+        <w:rPr/>
+        <w:t xml:space="preserve"> partir de mon propre code </w:t>
+      </w:r>
+      <w:r>
+        <w:rPr/>
+        <w:t>après</w:t>
+      </w:r>
+      <w:r>
+        <w:rPr/>
+        <w:t xml:space="preserve"> quelques semaines d’absence. La plupart de mes </w:t>
+      </w:r>
+      <w:r>
+        <w:rPr/>
+        <w:t>problèmes</w:t>
+      </w:r>
+      <w:r>
+        <w:rPr/>
+        <w:t xml:space="preserve"> rencontrés sont liés au </w:t>
+      </w:r>
+      <w:r>
+        <w:rPr/>
+        <w:t>conflit</w:t>
+      </w:r>
+      <w:r>
+        <w:rPr/>
+        <w:t xml:space="preserve"> des fichiers qui à la recherche de sa solution me permettra de mieux manier git. </w:t>
+      </w:r>
+    </w:p>
     <w:sectPr>
       <w:type w:val="nextPage"/>
       <w:pgSz w:w="11906" w:h="16838"/>
@@ -2511,6 +3090,7 @@
       <w:pgNumType w:fmt="decimal"/>
       <w:formProt w:val="false"/>
       <w:textDirection w:val="lrTb"/>
+      <w:docGrid w:type="default" w:linePitch="100" w:charSpace="0"/>
     </w:sectPr>
   </w:body>
 </w:document>
@@ -3368,15 +3948,12 @@
       <w:rPr>
         <w:rFonts w:ascii="Liberation Serif" w:hAnsi="Liberation Serif" w:eastAsia="Noto Sans CJK SC" w:cs="Lohit Devanagari"/>
         <w:kern w:val="2"/>
-        <w:sz w:val="24"/>
         <w:szCs w:val="24"/>
         <w:lang w:val="fr-FR" w:eastAsia="zh-CN" w:bidi="hi-IN"/>
       </w:rPr>
     </w:rPrDefault>
     <w:pPrDefault>
-      <w:pPr>
-        <w:widowControl/>
-      </w:pPr>
+      <w:pPr/>
     </w:pPrDefault>
   </w:docDefaults>
   <w:style w:type="paragraph" w:styleId="Normal">
@@ -3384,6 +3961,8 @@
     <w:qFormat/>
     <w:pPr>
       <w:widowControl/>
+      <w:bidi w:val="0"/>
+      <w:jc w:val="left"/>
     </w:pPr>
     <w:rPr>
       <w:rFonts w:ascii="Liberation Serif" w:hAnsi="Liberation Serif" w:eastAsia="Noto Sans CJK SC" w:cs="Lohit Devanagari"/>
@@ -3732,6 +4311,347 @@
     <w:qFormat/>
     <w:rPr>
       <w:rFonts w:cs="OpenSymbol"/>
+    </w:rPr>
+  </w:style>
+  <w:style w:type="character" w:styleId="ListLabel48">
+    <w:name w:val="ListLabel 48"/>
+    <w:qFormat/>
+    <w:rPr>
+      <w:rFonts w:cs="OpenSymbol"/>
+    </w:rPr>
+  </w:style>
+  <w:style w:type="character" w:styleId="ListLabel49">
+    <w:name w:val="ListLabel 49"/>
+    <w:qFormat/>
+    <w:rPr>
+      <w:rFonts w:cs="OpenSymbol"/>
+    </w:rPr>
+  </w:style>
+  <w:style w:type="character" w:styleId="ListLabel50">
+    <w:name w:val="ListLabel 50"/>
+    <w:qFormat/>
+    <w:rPr>
+      <w:rFonts w:cs="OpenSymbol"/>
+    </w:rPr>
+  </w:style>
+  <w:style w:type="character" w:styleId="ListLabel51">
+    <w:name w:val="ListLabel 51"/>
+    <w:qFormat/>
+    <w:rPr>
+      <w:rFonts w:cs="OpenSymbol"/>
+    </w:rPr>
+  </w:style>
+  <w:style w:type="character" w:styleId="ListLabel52">
+    <w:name w:val="ListLabel 52"/>
+    <w:qFormat/>
+    <w:rPr>
+      <w:rFonts w:cs="OpenSymbol"/>
+    </w:rPr>
+  </w:style>
+  <w:style w:type="character" w:styleId="ListLabel53">
+    <w:name w:val="ListLabel 53"/>
+    <w:qFormat/>
+    <w:rPr>
+      <w:rFonts w:cs="OpenSymbol"/>
+    </w:rPr>
+  </w:style>
+  <w:style w:type="character" w:styleId="ListLabel54">
+    <w:name w:val="ListLabel 54"/>
+    <w:qFormat/>
+    <w:rPr>
+      <w:rFonts w:cs="OpenSymbol"/>
+    </w:rPr>
+  </w:style>
+  <w:style w:type="character" w:styleId="ListLabel55">
+    <w:name w:val="ListLabel 55"/>
+    <w:qFormat/>
+    <w:rPr>
+      <w:rFonts w:cs="OpenSymbol"/>
+    </w:rPr>
+  </w:style>
+  <w:style w:type="character" w:styleId="ListLabel56">
+    <w:name w:val="ListLabel 56"/>
+    <w:qFormat/>
+    <w:rPr>
+      <w:rFonts w:cs="OpenSymbol"/>
+    </w:rPr>
+  </w:style>
+  <w:style w:type="character" w:styleId="ListLabel57">
+    <w:name w:val="ListLabel 57"/>
+    <w:qFormat/>
+    <w:rPr>
+      <w:rFonts w:cs="OpenSymbol"/>
+    </w:rPr>
+  </w:style>
+  <w:style w:type="character" w:styleId="ListLabel58">
+    <w:name w:val="ListLabel 58"/>
+    <w:qFormat/>
+    <w:rPr>
+      <w:rFonts w:cs="OpenSymbol"/>
+    </w:rPr>
+  </w:style>
+  <w:style w:type="character" w:styleId="ListLabel59">
+    <w:name w:val="ListLabel 59"/>
+    <w:qFormat/>
+    <w:rPr>
+      <w:rFonts w:cs="OpenSymbol"/>
+    </w:rPr>
+  </w:style>
+  <w:style w:type="character" w:styleId="ListLabel60">
+    <w:name w:val="ListLabel 60"/>
+    <w:qFormat/>
+    <w:rPr>
+      <w:rFonts w:cs="OpenSymbol"/>
+    </w:rPr>
+  </w:style>
+  <w:style w:type="character" w:styleId="ListLabel61">
+    <w:name w:val="ListLabel 61"/>
+    <w:qFormat/>
+    <w:rPr>
+      <w:rFonts w:cs="OpenSymbol"/>
+    </w:rPr>
+  </w:style>
+  <w:style w:type="character" w:styleId="ListLabel62">
+    <w:name w:val="ListLabel 62"/>
+    <w:qFormat/>
+    <w:rPr>
+      <w:rFonts w:cs="OpenSymbol"/>
+    </w:rPr>
+  </w:style>
+  <w:style w:type="character" w:styleId="ListLabel63">
+    <w:name w:val="ListLabel 63"/>
+    <w:qFormat/>
+    <w:rPr>
+      <w:rFonts w:cs="OpenSymbol"/>
+    </w:rPr>
+  </w:style>
+  <w:style w:type="character" w:styleId="ListLabel64">
+    <w:name w:val="ListLabel 64"/>
+    <w:qFormat/>
+    <w:rPr>
+      <w:rFonts w:cs="OpenSymbol"/>
+    </w:rPr>
+  </w:style>
+  <w:style w:type="character" w:styleId="ListLabel65">
+    <w:name w:val="ListLabel 65"/>
+    <w:qFormat/>
+    <w:rPr>
+      <w:rFonts w:cs="OpenSymbol"/>
+    </w:rPr>
+  </w:style>
+  <w:style w:type="character" w:styleId="ListLabel66">
+    <w:name w:val="ListLabel 66"/>
+    <w:qFormat/>
+    <w:rPr>
+      <w:rFonts w:cs="OpenSymbol"/>
+    </w:rPr>
+  </w:style>
+  <w:style w:type="character" w:styleId="ListLabel67">
+    <w:name w:val="ListLabel 67"/>
+    <w:qFormat/>
+    <w:rPr>
+      <w:rFonts w:cs="OpenSymbol"/>
+    </w:rPr>
+  </w:style>
+  <w:style w:type="character" w:styleId="ListLabel68">
+    <w:name w:val="ListLabel 68"/>
+    <w:qFormat/>
+    <w:rPr>
+      <w:rFonts w:cs="OpenSymbol"/>
+    </w:rPr>
+  </w:style>
+  <w:style w:type="character" w:styleId="ListLabel69">
+    <w:name w:val="ListLabel 69"/>
+    <w:qFormat/>
+    <w:rPr>
+      <w:rFonts w:cs="OpenSymbol"/>
+    </w:rPr>
+  </w:style>
+  <w:style w:type="character" w:styleId="ListLabel70">
+    <w:name w:val="ListLabel 70"/>
+    <w:qFormat/>
+    <w:rPr>
+      <w:rFonts w:cs="OpenSymbol"/>
+    </w:rPr>
+  </w:style>
+  <w:style w:type="character" w:styleId="ListLabel71">
+    <w:name w:val="ListLabel 71"/>
+    <w:qFormat/>
+    <w:rPr>
+      <w:rFonts w:cs="OpenSymbol"/>
+    </w:rPr>
+  </w:style>
+  <w:style w:type="character" w:styleId="ListLabel72">
+    <w:name w:val="ListLabel 72"/>
+    <w:qFormat/>
+    <w:rPr>
+      <w:rFonts w:cs="OpenSymbol"/>
+    </w:rPr>
+  </w:style>
+  <w:style w:type="character" w:styleId="ListLabel73">
+    <w:name w:val="ListLabel 73"/>
+    <w:qFormat/>
+    <w:rPr>
+      <w:rFonts w:cs="OpenSymbol"/>
+    </w:rPr>
+  </w:style>
+  <w:style w:type="character" w:styleId="ListLabel74">
+    <w:name w:val="ListLabel 74"/>
+    <w:qFormat/>
+    <w:rPr>
+      <w:rFonts w:cs="OpenSymbol"/>
+    </w:rPr>
+  </w:style>
+  <w:style w:type="character" w:styleId="ListLabel75">
+    <w:name w:val="ListLabel 75"/>
+    <w:qFormat/>
+    <w:rPr>
+      <w:rFonts w:cs="OpenSymbol"/>
+    </w:rPr>
+  </w:style>
+  <w:style w:type="character" w:styleId="ListLabel76">
+    <w:name w:val="ListLabel 76"/>
+    <w:qFormat/>
+    <w:rPr>
+      <w:rFonts w:cs="OpenSymbol"/>
+    </w:rPr>
+  </w:style>
+  <w:style w:type="character" w:styleId="ListLabel77">
+    <w:name w:val="ListLabel 77"/>
+    <w:qFormat/>
+    <w:rPr>
+      <w:rFonts w:cs="OpenSymbol"/>
+    </w:rPr>
+  </w:style>
+  <w:style w:type="character" w:styleId="ListLabel78">
+    <w:name w:val="ListLabel 78"/>
+    <w:qFormat/>
+    <w:rPr>
+      <w:rFonts w:cs="OpenSymbol"/>
+    </w:rPr>
+  </w:style>
+  <w:style w:type="character" w:styleId="ListLabel79">
+    <w:name w:val="ListLabel 79"/>
+    <w:qFormat/>
+    <w:rPr>
+      <w:rFonts w:cs="OpenSymbol"/>
+    </w:rPr>
+  </w:style>
+  <w:style w:type="character" w:styleId="ListLabel80">
+    <w:name w:val="ListLabel 80"/>
+    <w:qFormat/>
+    <w:rPr>
+      <w:rFonts w:cs="OpenSymbol"/>
+    </w:rPr>
+  </w:style>
+  <w:style w:type="character" w:styleId="ListLabel81">
+    <w:name w:val="ListLabel 81"/>
+    <w:qFormat/>
+    <w:rPr>
+      <w:rFonts w:cs="OpenSymbol"/>
+    </w:rPr>
+  </w:style>
+  <w:style w:type="character" w:styleId="ListLabel82">
+    <w:name w:val="ListLabel 82"/>
+    <w:qFormat/>
+    <w:rPr>
+      <w:rFonts w:cs="OpenSymbol"/>
+    </w:rPr>
+  </w:style>
+  <w:style w:type="character" w:styleId="ListLabel83">
+    <w:name w:val="ListLabel 83"/>
+    <w:qFormat/>
+    <w:rPr>
+      <w:rFonts w:cs="OpenSymbol"/>
+    </w:rPr>
+  </w:style>
+  <w:style w:type="character" w:styleId="ListLabel84">
+    <w:name w:val="ListLabel 84"/>
+    <w:qFormat/>
+    <w:rPr>
+      <w:rFonts w:cs="OpenSymbol"/>
+    </w:rPr>
+  </w:style>
+  <w:style w:type="character" w:styleId="ListLabel85">
+    <w:name w:val="ListLabel 85"/>
+    <w:qFormat/>
+    <w:rPr>
+      <w:rFonts w:cs="OpenSymbol"/>
+    </w:rPr>
+  </w:style>
+  <w:style w:type="character" w:styleId="ListLabel86">
+    <w:name w:val="ListLabel 86"/>
+    <w:qFormat/>
+    <w:rPr>
+      <w:rFonts w:cs="OpenSymbol"/>
+    </w:rPr>
+  </w:style>
+  <w:style w:type="character" w:styleId="ListLabel87">
+    <w:name w:val="ListLabel 87"/>
+    <w:qFormat/>
+    <w:rPr>
+      <w:rFonts w:cs="OpenSymbol"/>
+    </w:rPr>
+  </w:style>
+  <w:style w:type="character" w:styleId="ListLabel88">
+    <w:name w:val="ListLabel 88"/>
+    <w:qFormat/>
+    <w:rPr>
+      <w:rFonts w:cs="OpenSymbol"/>
+    </w:rPr>
+  </w:style>
+  <w:style w:type="character" w:styleId="ListLabel89">
+    <w:name w:val="ListLabel 89"/>
+    <w:qFormat/>
+    <w:rPr>
+      <w:rFonts w:cs="OpenSymbol"/>
+    </w:rPr>
+  </w:style>
+  <w:style w:type="character" w:styleId="ListLabel90">
+    <w:name w:val="ListLabel 90"/>
+    <w:qFormat/>
+    <w:rPr>
+      <w:rFonts w:cs="OpenSymbol"/>
+    </w:rPr>
+  </w:style>
+  <w:style w:type="character" w:styleId="ListLabel91">
+    <w:name w:val="ListLabel 91"/>
+    <w:qFormat/>
+    <w:rPr>
+      <w:rFonts w:cs="OpenSymbol"/>
+    </w:rPr>
+  </w:style>
+  <w:style w:type="character" w:styleId="ListLabel92">
+    <w:name w:val="ListLabel 92"/>
+    <w:qFormat/>
+    <w:rPr>
+      <w:rFonts w:cs="OpenSymbol"/>
+    </w:rPr>
+  </w:style>
+  <w:style w:type="character" w:styleId="ListLabel93">
+    <w:name w:val="ListLabel 93"/>
+    <w:qFormat/>
+    <w:rPr/>
+  </w:style>
+  <w:style w:type="character" w:styleId="ListLabel94">
+    <w:name w:val="ListLabel 94"/>
+    <w:qFormat/>
+    <w:rPr>
+      <w:rFonts w:ascii="Times New Roman" w:hAnsi="Times New Roman" w:cs="Times New Roman"/>
+      <w:b w:val="false"/>
+      <w:bCs w:val="false"/>
+      <w:sz w:val="24"/>
+      <w:szCs w:val="24"/>
+      <w:u w:val="single"/>
+    </w:rPr>
+  </w:style>
+  <w:style w:type="character" w:styleId="ListLabel95">
+    <w:name w:val="ListLabel 95"/>
+    <w:qFormat/>
+    <w:rPr>
+      <w:rFonts w:ascii="Times New Roman" w:hAnsi="Times New Roman" w:cs="Times New Roman"/>
+      <w:sz w:val="24"/>
+      <w:szCs w:val="24"/>
     </w:rPr>
   </w:style>
   <w:style w:type="paragraph" w:styleId="Titre">

</xml_diff>